<commit_message>
Update 9/15/2023 11:56PM EST
Updates as of 11:56PM EST on 9/15/2023.
</commit_message>
<xml_diff>
--- a/TREASON PREVENTION SECURITY SYSTEMS/20230915 - Global United Defense, Inc. - Treason Prevention Security Systems - v1.0.0.24.docx
+++ b/TREASON PREVENTION SECURITY SYSTEMS/20230915 - Global United Defense, Inc. - Treason Prevention Security Systems - v1.0.0.24.docx
@@ -141,7 +141,6 @@
       <w:pPr>
         <w:jc w:val="center"/>
         <w:rPr>
-          <w:ins w:id="0" w:author="Patrick McElhiney" w:date="2023-09-15T22:00:00Z"/>
           <w:bCs/>
           <w:sz w:val="44"/>
           <w:szCs w:val="44"/>
@@ -202,7 +201,7 @@
           <w:sz w:val="28"/>
           <w:szCs w:val="28"/>
         </w:rPr>
-        <w:t>9/15/2023 9:58:49 PM</w:t>
+        <w:t>9/15/2023 11:54:02 PM</w:t>
       </w:r>
     </w:p>
     <w:p>
@@ -261,7 +260,7 @@
         <w:ind w:left="360" w:hanging="360"/>
         <w:jc w:val="both"/>
       </w:pPr>
-      <w:bookmarkStart w:id="1" w:name="_Hlk115517046"/>
+      <w:bookmarkStart w:id="0" w:name="_Hlk115517046"/>
       <w:r>
         <w:rPr>
           <w:u w:val="single"/>
@@ -2204,7 +2203,7 @@
         <w:t>.</w:t>
       </w:r>
     </w:p>
-    <w:bookmarkEnd w:id="1"/>
+    <w:bookmarkEnd w:id="0"/>
     <w:p>
       <w:pPr>
         <w:ind w:left="720" w:hanging="360"/>
@@ -7854,14 +7853,14 @@
         </w:rPr>
         <w:t xml:space="preserve">AUTONOMOUS </w:t>
       </w:r>
-      <w:bookmarkStart w:id="2" w:name="_Hlk117968144"/>
+      <w:bookmarkStart w:id="1" w:name="_Hlk117968144"/>
       <w:r>
         <w:rPr>
           <w:u w:val="single"/>
         </w:rPr>
         <w:t>[FOREIGN XOR/AND DOMESTIC]</w:t>
       </w:r>
-      <w:bookmarkEnd w:id="2"/>
+      <w:bookmarkEnd w:id="1"/>
       <w:r>
         <w:rPr>
           <w:u w:val="single"/>
@@ -24990,14 +24989,14 @@
         </w:rPr>
         <w:t xml:space="preserve">AUTONOMOUS </w:t>
       </w:r>
-      <w:bookmarkStart w:id="3" w:name="_Hlk127299314"/>
+      <w:bookmarkStart w:id="2" w:name="_Hlk127299314"/>
       <w:r>
         <w:rPr>
           <w:u w:val="single"/>
         </w:rPr>
         <w:t>SYSTEMIC SYSTEMATIC HIGH TREASON FOR NO LEGAL REASON AT ALL, LITERALLY</w:t>
       </w:r>
-      <w:bookmarkEnd w:id="3"/>
+      <w:bookmarkEnd w:id="2"/>
       <w:r>
         <w:rPr>
           <w:u w:val="single"/>
@@ -25124,14 +25123,14 @@
         </w:rPr>
         <w:t xml:space="preserve">AUTONOMOUS </w:t>
       </w:r>
-      <w:bookmarkStart w:id="4" w:name="_Hlk127299617"/>
+      <w:bookmarkStart w:id="3" w:name="_Hlk127299617"/>
       <w:r>
         <w:rPr>
           <w:u w:val="single"/>
         </w:rPr>
         <w:t>TREASON CAMPAIGN AS A THIRD PERSON</w:t>
       </w:r>
-      <w:bookmarkEnd w:id="4"/>
+      <w:bookmarkEnd w:id="3"/>
       <w:r>
         <w:rPr>
           <w:u w:val="single"/>
@@ -25240,19 +25239,7 @@
         <w:rPr>
           <w:u w:val="single"/>
         </w:rPr>
-        <w:t xml:space="preserve">AUTONOMOUS </w:t>
-      </w:r>
-      <w:r>
-        <w:rPr>
-          <w:u w:val="single"/>
-        </w:rPr>
-        <w:t xml:space="preserve">PRE-MEDITATED </w:t>
-      </w:r>
-      <w:r>
-        <w:rPr>
-          <w:u w:val="single"/>
-        </w:rPr>
-        <w:t>TREASON PREVENTION SECURITIES SYSTEM</w:t>
+        <w:t>AUTONOMOUS PRE-MEDITATED TREASON PREVENTION SECURITIES SYSTEM</w:t>
       </w:r>
       <w:r>
         <w:t xml:space="preserve"> (</w:t>
@@ -25364,19 +25351,7 @@
         <w:rPr>
           <w:u w:val="single"/>
         </w:rPr>
-        <w:t>AUTONOMOUS PRE-</w:t>
-      </w:r>
-      <w:r>
-        <w:rPr>
-          <w:u w:val="single"/>
-        </w:rPr>
-        <w:t>PLANNED</w:t>
-      </w:r>
-      <w:r>
-        <w:rPr>
-          <w:u w:val="single"/>
-        </w:rPr>
-        <w:t xml:space="preserve"> TREASON PREVENTION SECURITIES SYSTEM</w:t>
+        <w:t>AUTONOMOUS PRE-PLANNED TREASON PREVENTION SECURITIES SYSTEM</w:t>
       </w:r>
       <w:r>
         <w:t xml:space="preserve"> (</w:t>
@@ -25411,10 +25386,7 @@
         <w:t>THAT</w:t>
       </w:r>
       <w:r>
-        <w:t xml:space="preserve"> </w:t>
-      </w:r>
-      <w:r>
-        <w:t xml:space="preserve">   </w:t>
+        <w:t xml:space="preserve">    </w:t>
       </w:r>
       <w:r>
         <w:rPr>
@@ -25430,23 +25402,7 @@
           <w:bCs/>
           <w:color w:val="FF0000"/>
         </w:rPr>
-        <w:t>PRE-</w:t>
-      </w:r>
-      <w:r>
-        <w:rPr>
-          <w:b/>
-          <w:bCs/>
-          <w:color w:val="FF0000"/>
-        </w:rPr>
-        <w:t>PLANNED</w:t>
-      </w:r>
-      <w:r>
-        <w:rPr>
-          <w:b/>
-          <w:bCs/>
-          <w:color w:val="FF0000"/>
-        </w:rPr>
-        <w:t xml:space="preserve"> </w:t>
+        <w:t xml:space="preserve">PRE-PLANNED </w:t>
       </w:r>
       <w:r>
         <w:rPr>
@@ -25507,18 +25463,265 @@
         <w:rPr>
           <w:u w:val="single"/>
         </w:rPr>
-        <w:t>AUTONOMOUS TREASON</w:t>
-      </w:r>
+        <w:t>AUTONOMOUS TREASONOUS THOUGHT PREVENTION SECURITIES SYSTEM</w:t>
+      </w:r>
+      <w:r>
+        <w:t xml:space="preserve"> (</w:t>
+      </w:r>
+      <w:r>
+        <w:rPr>
+          <w:b/>
+          <w:bCs/>
+        </w:rPr>
+        <w:t>2022</w:t>
+      </w:r>
+      <w:r>
+        <w:t xml:space="preserve">) – </w:t>
+      </w:r>
+      <w:r>
+        <w:rPr>
+          <w:b/>
+          <w:bCs/>
+          <w:color w:val="7030A0"/>
+        </w:rPr>
+        <w:t>ENSURES</w:t>
+      </w:r>
+      <w:r>
+        <w:t xml:space="preserve"> </w:t>
+      </w:r>
+      <w:r>
+        <w:rPr>
+          <w:b/>
+          <w:bCs/>
+          <w:color w:val="92D050"/>
+        </w:rPr>
+        <w:t>THAT</w:t>
+      </w:r>
+      <w:r>
+        <w:t xml:space="preserve">   </w:t>
+      </w:r>
+      <w:r>
+        <w:rPr>
+          <w:b/>
+          <w:bCs/>
+          <w:color w:val="FF0000"/>
+        </w:rPr>
+        <w:t xml:space="preserve">ANY </w:t>
+      </w:r>
+      <w:r>
+        <w:rPr>
+          <w:b/>
+          <w:bCs/>
+          <w:color w:val="FF0000"/>
+        </w:rPr>
+        <w:t>TREASO</w:t>
+      </w:r>
+      <w:r>
+        <w:rPr>
+          <w:b/>
+          <w:bCs/>
+          <w:color w:val="FF0000"/>
+        </w:rPr>
+        <w:t>NOUS THOUGHT</w:t>
+      </w:r>
+      <w:r>
+        <w:t xml:space="preserve"> </w:t>
+      </w:r>
+      <w:r>
+        <w:rPr>
+          <w:b/>
+          <w:bCs/>
+          <w:color w:val="C00000"/>
+        </w:rPr>
+        <w:t>NEVER</w:t>
+      </w:r>
+      <w:r>
+        <w:t xml:space="preserve"> </w:t>
+      </w:r>
+      <w:proofErr w:type="gramStart"/>
+      <w:r>
+        <w:rPr>
+          <w:b/>
+          <w:bCs/>
+          <w:color w:val="7030A0"/>
+        </w:rPr>
+        <w:t>OCCURS</w:t>
+      </w:r>
+      <w:r>
+        <w:t xml:space="preserve">,   </w:t>
+      </w:r>
+      <w:proofErr w:type="gramEnd"/>
+      <w:r>
+        <w:t xml:space="preserve">                                                                                       </w:t>
+      </w:r>
+      <w:r>
+        <w:rPr>
+          <w:b/>
+          <w:bCs/>
+          <w:color w:val="00B0F0"/>
+        </w:rPr>
+        <w:t>IMPLICITLY-EXPLICITLY GLOBALLY VIRULENTLY DEFINED</w:t>
+      </w:r>
+      <w:r>
+        <w:t>.</w:t>
+      </w:r>
+    </w:p>
+    <w:p>
+      <w:pPr>
+        <w:ind w:left="360" w:hanging="360"/>
+        <w:jc w:val="both"/>
+      </w:pPr>
       <w:r>
         <w:rPr>
           <w:u w:val="single"/>
         </w:rPr>
-        <w:t>OUS THOUGHT</w:t>
+        <w:t xml:space="preserve">AUTONOMOUS </w:t>
       </w:r>
       <w:r>
         <w:rPr>
           <w:u w:val="single"/>
         </w:rPr>
+        <w:t xml:space="preserve">INDUSTRIAL </w:t>
+      </w:r>
+      <w:r>
+        <w:rPr>
+          <w:u w:val="single"/>
+        </w:rPr>
+        <w:t>TREASON PREVENTION SECURITIES SYSTEM</w:t>
+      </w:r>
+      <w:r>
+        <w:t xml:space="preserve"> (</w:t>
+      </w:r>
+      <w:r>
+        <w:rPr>
+          <w:b/>
+          <w:bCs/>
+        </w:rPr>
+        <w:t>2022</w:t>
+      </w:r>
+      <w:r>
+        <w:t xml:space="preserve">) – </w:t>
+      </w:r>
+      <w:r>
+        <w:rPr>
+          <w:b/>
+          <w:bCs/>
+          <w:color w:val="7030A0"/>
+        </w:rPr>
+        <w:t>ENSURES</w:t>
+      </w:r>
+      <w:r>
+        <w:t xml:space="preserve"> </w:t>
+      </w:r>
+      <w:r>
+        <w:rPr>
+          <w:b/>
+          <w:bCs/>
+          <w:color w:val="92D050"/>
+        </w:rPr>
+        <w:t>THAT</w:t>
+      </w:r>
+      <w:r>
+        <w:t xml:space="preserve">   </w:t>
+      </w:r>
+      <w:r>
+        <w:t xml:space="preserve">     </w:t>
+      </w:r>
+      <w:r>
+        <w:rPr>
+          <w:b/>
+          <w:bCs/>
+          <w:color w:val="FF0000"/>
+        </w:rPr>
+        <w:t xml:space="preserve">ANY </w:t>
+      </w:r>
+      <w:r>
+        <w:rPr>
+          <w:b/>
+          <w:bCs/>
+          <w:color w:val="FF0000"/>
+        </w:rPr>
+        <w:t xml:space="preserve">INDUSTRIAL </w:t>
+      </w:r>
+      <w:r>
+        <w:rPr>
+          <w:b/>
+          <w:bCs/>
+          <w:color w:val="FF0000"/>
+        </w:rPr>
+        <w:t>TREASO</w:t>
+      </w:r>
+      <w:r>
+        <w:rPr>
+          <w:b/>
+          <w:bCs/>
+          <w:color w:val="FF0000"/>
+        </w:rPr>
+        <w:t>N</w:t>
+      </w:r>
+      <w:r>
+        <w:t xml:space="preserve"> </w:t>
+      </w:r>
+      <w:r>
+        <w:rPr>
+          <w:b/>
+          <w:bCs/>
+          <w:color w:val="C00000"/>
+        </w:rPr>
+        <w:t>NEVER</w:t>
+      </w:r>
+      <w:r>
+        <w:t xml:space="preserve"> </w:t>
+      </w:r>
+      <w:proofErr w:type="gramStart"/>
+      <w:r>
+        <w:rPr>
+          <w:b/>
+          <w:bCs/>
+          <w:color w:val="7030A0"/>
+        </w:rPr>
+        <w:t>OCCURS</w:t>
+      </w:r>
+      <w:r>
+        <w:t xml:space="preserve">,   </w:t>
+      </w:r>
+      <w:proofErr w:type="gramEnd"/>
+      <w:r>
+        <w:t xml:space="preserve">                                                                                       </w:t>
+      </w:r>
+      <w:r>
+        <w:rPr>
+          <w:b/>
+          <w:bCs/>
+          <w:color w:val="00B0F0"/>
+        </w:rPr>
+        <w:t>IMPLICITLY-EXPLICITLY GLOBALLY VIRULENTLY DEFINED</w:t>
+      </w:r>
+      <w:r>
+        <w:t>.</w:t>
+      </w:r>
+    </w:p>
+    <w:p>
+      <w:pPr>
+        <w:ind w:left="360" w:hanging="360"/>
+        <w:jc w:val="both"/>
+      </w:pPr>
+      <w:r>
+        <w:rPr>
+          <w:u w:val="single"/>
+        </w:rPr>
+        <w:t xml:space="preserve">AUTONOMOUS </w:t>
+      </w:r>
+      <w:r>
+        <w:rPr>
+          <w:u w:val="single"/>
+        </w:rPr>
+        <w:t>INDUSTRIAL FRAUD AND TREASON</w:t>
+      </w:r>
+      <w:r>
+        <w:rPr>
+          <w:u w:val="single"/>
+        </w:rPr>
         <w:t xml:space="preserve"> PREVENTION SECURITIES SYSTEM</w:t>
       </w:r>
       <w:r>
@@ -25557,9 +25760,6 @@
         <w:t xml:space="preserve"> </w:t>
       </w:r>
       <w:r>
-        <w:t xml:space="preserve">  </w:t>
-      </w:r>
-      <w:r>
         <w:rPr>
           <w:b/>
           <w:bCs/>
@@ -25573,15 +25773,7 @@
           <w:bCs/>
           <w:color w:val="FF0000"/>
         </w:rPr>
-        <w:t>TREASO</w:t>
-      </w:r>
-      <w:r>
-        <w:rPr>
-          <w:b/>
-          <w:bCs/>
-          <w:color w:val="FF0000"/>
-        </w:rPr>
-        <w:t>NOUS THOUGHT</w:t>
+        <w:t>INDUSTRIAL FRAUD AND TREASON</w:t>
       </w:r>
       <w:r>
         <w:t xml:space="preserve"> </w:t>
@@ -27018,14 +27210,6 @@
 </w:hdr>
 </file>
 
-<file path=word/people.xml><?xml version="1.0" encoding="utf-8"?>
-<w15:people xmlns:wpc="http://schemas.microsoft.com/office/word/2010/wordprocessingCanvas" xmlns:cx="http://schemas.microsoft.com/office/drawing/2014/chartex" xmlns:cx1="http://schemas.microsoft.com/office/drawing/2015/9/8/chartex" xmlns:cx2="http://schemas.microsoft.com/office/drawing/2015/10/21/chartex" xmlns:cx3="http://schemas.microsoft.com/office/drawing/2016/5/9/chartex" xmlns:cx4="http://schemas.microsoft.com/office/drawing/2016/5/10/chartex" xmlns:cx5="http://schemas.microsoft.com/office/drawing/2016/5/11/chartex" xmlns:cx6="http://schemas.microsoft.com/office/drawing/2016/5/12/chartex" xmlns:cx7="http://schemas.microsoft.com/office/drawing/2016/5/13/chartex" xmlns:cx8="http://schemas.microsoft.com/office/drawing/2016/5/14/chartex" xmlns:mc="http://schemas.openxmlformats.org/markup-compatibility/2006" xmlns:aink="http://schemas.microsoft.com/office/drawing/2016/ink" xmlns:am3d="http://schemas.microsoft.com/office/drawing/2017/model3d" xmlns:o="urn:schemas-microsoft-com:office:office" xmlns:oel="http://schemas.microsoft.com/office/2019/extlst" xmlns:r="http://schemas.openxmlformats.org/officeDocument/2006/relationships" xmlns:m="http://schemas.openxmlformats.org/officeDocument/2006/math" xmlns:v="urn:schemas-microsoft-com:vml" xmlns:wp14="http://schemas.microsoft.com/office/word/2010/wordprocessingDrawing" xmlns:wp="http://schemas.openxmlformats.org/drawingml/2006/wordprocessingDrawing" xmlns:w10="urn:schemas-microsoft-com:office:word" xmlns:w="http://schemas.openxmlformats.org/wordprocessingml/2006/main" xmlns:w14="http://schemas.microsoft.com/office/word/2010/wordml" xmlns:w15="http://schemas.microsoft.com/office/word/2012/wordml" xmlns:w16cex="http://schemas.microsoft.com/office/word/2018/wordml/cex" xmlns:w16cid="http://schemas.microsoft.com/office/word/2016/wordml/cid" xmlns:w16="http://schemas.microsoft.com/office/word/2018/wordml" xmlns:w16sdtdh="http://schemas.microsoft.com/office/word/2020/wordml/sdtdatahash" xmlns:w16se="http://schemas.microsoft.com/office/word/2015/wordml/symex" xmlns:wpg="http://schemas.microsoft.com/office/word/2010/wordprocessingGroup" xmlns:wpi="http://schemas.microsoft.com/office/word/2010/wordprocessingInk" xmlns:wne="http://schemas.microsoft.com/office/word/2006/wordml" xmlns:wps="http://schemas.microsoft.com/office/word/2010/wordprocessingShape" mc:Ignorable="w14 w15 w16se w16cid w16 w16cex w16sdtdh wp14">
-  <w15:person w15:author="Patrick McElhiney">
-    <w15:presenceInfo w15:providerId="Windows Live" w15:userId="7b95016644d076db"/>
-  </w15:person>
-</w15:people>
-</file>
-
 <file path=word/styles.xml><?xml version="1.0" encoding="utf-8"?>
 <w:styles xmlns:mc="http://schemas.openxmlformats.org/markup-compatibility/2006" xmlns:r="http://schemas.openxmlformats.org/officeDocument/2006/relationships" xmlns:w="http://schemas.openxmlformats.org/wordprocessingml/2006/main" xmlns:w14="http://schemas.microsoft.com/office/word/2010/wordml" xmlns:w15="http://schemas.microsoft.com/office/word/2012/wordml" xmlns:w16cex="http://schemas.microsoft.com/office/word/2018/wordml/cex" xmlns:w16cid="http://schemas.microsoft.com/office/word/2016/wordml/cid" xmlns:w16="http://schemas.microsoft.com/office/word/2018/wordml" xmlns:w16sdtdh="http://schemas.microsoft.com/office/word/2020/wordml/sdtdatahash" xmlns:w16se="http://schemas.microsoft.com/office/word/2015/wordml/symex" mc:Ignorable="w14 w15 w16se w16cid w16 w16cex w16sdtdh">
   <w:docDefaults>

</xml_diff>